<commit_message>
Update PoB Part Seb
</commit_message>
<xml_diff>
--- a/Vorlage PoB Stand Sebastian.docx
+++ b/Vorlage PoB Stand Sebastian.docx
@@ -27,7 +27,7 @@
             <v:path o:extrusionok="f" gradientshapeok="t" o:connecttype="rect"/>
             <o:lock v:ext="edit" aspectratio="t"/>
           </v:shapetype>
-          <v:shape id="_x0000_i1025" type="#_x0000_t75" style="width:200.4pt;height:69.85pt">
+          <v:shape id="_x0000_i1025" type="#_x0000_t75" style="width:199.9pt;height:69.85pt">
             <v:imagedata r:id="rId5" o:title="gso-bk-logo"/>
           </v:shape>
         </w:pict>
@@ -220,185 +220,13 @@
     </w:p>
     <w:p>
       <w:pPr>
-        <w:jc w:val="center"/>
-      </w:pPr>
-    </w:p>
-    <w:p>
-      <w:pPr>
-        <w:pStyle w:val="Listenabsatz"/>
-        <w:numPr>
-          <w:ilvl w:val="0"/>
-          <w:numId w:val="1"/>
-        </w:numPr>
-        <w:rPr>
+        <w:rPr>
+          <w:rFonts w:ascii="Arial" w:hAnsi="Arial" w:cs="Arial"/>
           <w:b/>
-          <w:sz w:val="28"/>
-          <w:szCs w:val="28"/>
-        </w:rPr>
-      </w:pPr>
-      <w:r>
-        <w:rPr>
-          <w:b/>
-          <w:sz w:val="28"/>
-          <w:szCs w:val="28"/>
-        </w:rPr>
-        <w:lastRenderedPageBreak/>
-        <w:t>Einleitung</w:t>
-      </w:r>
-    </w:p>
-    <w:p>
-      <w:pPr>
-        <w:pStyle w:val="Listenabsatz"/>
-        <w:numPr>
-          <w:ilvl w:val="1"/>
-          <w:numId w:val="1"/>
-        </w:numPr>
-        <w:rPr>
-          <w:b/>
-          <w:sz w:val="28"/>
-          <w:szCs w:val="28"/>
-        </w:rPr>
-      </w:pPr>
-      <w:r>
-        <w:rPr>
-          <w:b/>
-          <w:sz w:val="28"/>
-          <w:szCs w:val="28"/>
-        </w:rPr>
-        <w:t>Projektumfeld</w:t>
-      </w:r>
-    </w:p>
-    <w:p>
-      <w:pPr>
-        <w:pStyle w:val="Listenabsatz"/>
-        <w:numPr>
-          <w:ilvl w:val="1"/>
-          <w:numId w:val="1"/>
-        </w:numPr>
-        <w:rPr>
-          <w:b/>
-          <w:sz w:val="28"/>
-          <w:szCs w:val="28"/>
-        </w:rPr>
-      </w:pPr>
-      <w:r>
-        <w:rPr>
-          <w:b/>
-          <w:sz w:val="28"/>
-          <w:szCs w:val="28"/>
-        </w:rPr>
-        <w:t>Projektbeschreibung</w:t>
-      </w:r>
-    </w:p>
-    <w:p>
-      <w:pPr>
-        <w:pStyle w:val="Listenabsatz"/>
-        <w:numPr>
-          <w:ilvl w:val="1"/>
-          <w:numId w:val="1"/>
-        </w:numPr>
-        <w:rPr>
-          <w:b/>
-          <w:sz w:val="28"/>
-          <w:szCs w:val="28"/>
-        </w:rPr>
-      </w:pPr>
-      <w:r>
-        <w:rPr>
-          <w:b/>
-          <w:sz w:val="28"/>
-          <w:szCs w:val="28"/>
-        </w:rPr>
-        <w:t>Einbindung in den Geschäftsprozess</w:t>
-      </w:r>
-    </w:p>
-    <w:p>
-      <w:pPr>
-        <w:pStyle w:val="Listenabsatz"/>
-        <w:numPr>
-          <w:ilvl w:val="1"/>
-          <w:numId w:val="1"/>
-        </w:numPr>
-        <w:rPr>
-          <w:b/>
-          <w:sz w:val="28"/>
-          <w:szCs w:val="28"/>
-        </w:rPr>
-      </w:pPr>
-      <w:r>
-        <w:rPr>
-          <w:b/>
-          <w:sz w:val="28"/>
-          <w:szCs w:val="28"/>
-        </w:rPr>
-        <w:t>Technische Schnittstellen</w:t>
-      </w:r>
-    </w:p>
-    <w:p>
-      <w:pPr>
-        <w:pStyle w:val="Listenabsatz"/>
-        <w:numPr>
-          <w:ilvl w:val="1"/>
-          <w:numId w:val="1"/>
-        </w:numPr>
-        <w:rPr>
-          <w:b/>
-          <w:sz w:val="28"/>
-          <w:szCs w:val="28"/>
-        </w:rPr>
-      </w:pPr>
-      <w:r>
-        <w:rPr>
-          <w:b/>
-          <w:sz w:val="28"/>
-          <w:szCs w:val="28"/>
-        </w:rPr>
-        <w:t>Wirtschaftlichkeitsbetrachtung</w:t>
-      </w:r>
-    </w:p>
-    <w:p>
-      <w:pPr>
-        <w:pStyle w:val="Listenabsatz"/>
-        <w:numPr>
-          <w:ilvl w:val="1"/>
-          <w:numId w:val="1"/>
-        </w:numPr>
-        <w:rPr>
-          <w:b/>
-          <w:sz w:val="28"/>
-          <w:szCs w:val="28"/>
-        </w:rPr>
-      </w:pPr>
-      <w:r>
-        <w:rPr>
-          <w:b/>
-          <w:sz w:val="28"/>
-          <w:szCs w:val="28"/>
-        </w:rPr>
-        <w:t>Änderungen gegenüber dem Projektantrag</w:t>
-      </w:r>
-    </w:p>
-    <w:p>
-      <w:pPr>
-        <w:pStyle w:val="Listenabsatz"/>
-        <w:numPr>
-          <w:ilvl w:val="0"/>
-          <w:numId w:val="1"/>
-        </w:numPr>
-        <w:rPr>
-          <w:b/>
-          <w:sz w:val="28"/>
-          <w:szCs w:val="28"/>
-        </w:rPr>
-      </w:pPr>
-      <w:r>
-        <w:rPr>
-          <w:b/>
-          <w:sz w:val="28"/>
-          <w:szCs w:val="28"/>
-        </w:rPr>
-        <w:t>Projektplan</w:t>
-      </w:r>
+          <w:sz w:val="24"/>
+          <w:szCs w:val="24"/>
+        </w:rPr>
+      </w:pPr>
     </w:p>
     <w:tbl>
       <w:tblPr>
@@ -422,17 +250,20 @@
           <w:p>
             <w:pPr>
               <w:rPr>
+                <w:rFonts w:ascii="Arial" w:hAnsi="Arial" w:cs="Arial"/>
                 <w:b w:val="0"/>
-                <w:sz w:val="28"/>
-                <w:szCs w:val="28"/>
+                <w:sz w:val="24"/>
+                <w:szCs w:val="24"/>
               </w:rPr>
             </w:pPr>
             <w:r>
               <w:rPr>
+                <w:rFonts w:ascii="Arial" w:hAnsi="Arial" w:cs="Arial"/>
                 <w:b w:val="0"/>
-                <w:sz w:val="28"/>
-                <w:szCs w:val="28"/>
-              </w:rPr>
+                <w:sz w:val="24"/>
+                <w:szCs w:val="24"/>
+              </w:rPr>
+              <w:lastRenderedPageBreak/>
               <w:t>Aufgaben/Tätigkeiten</w:t>
             </w:r>
           </w:p>
@@ -445,16 +276,18 @@
             <w:pPr>
               <w:cnfStyle w:val="100000000000" w:firstRow="1" w:lastRow="0" w:firstColumn="0" w:lastColumn="0" w:oddVBand="0" w:evenVBand="0" w:oddHBand="0" w:evenHBand="0" w:firstRowFirstColumn="0" w:firstRowLastColumn="0" w:lastRowFirstColumn="0" w:lastRowLastColumn="0"/>
               <w:rPr>
+                <w:rFonts w:ascii="Arial" w:hAnsi="Arial" w:cs="Arial"/>
                 <w:b w:val="0"/>
-                <w:sz w:val="28"/>
-                <w:szCs w:val="28"/>
+                <w:sz w:val="24"/>
+                <w:szCs w:val="24"/>
               </w:rPr>
             </w:pPr>
             <w:r>
               <w:rPr>
+                <w:rFonts w:ascii="Arial" w:hAnsi="Arial" w:cs="Arial"/>
                 <w:b w:val="0"/>
-                <w:sz w:val="28"/>
-                <w:szCs w:val="28"/>
+                <w:sz w:val="24"/>
+                <w:szCs w:val="24"/>
               </w:rPr>
               <w:t>Zeit in Stunden</w:t>
             </w:r>
@@ -470,16 +303,18 @@
           <w:p>
             <w:pPr>
               <w:rPr>
+                <w:rFonts w:ascii="Arial" w:hAnsi="Arial" w:cs="Arial"/>
                 <w:b w:val="0"/>
-                <w:sz w:val="28"/>
-                <w:szCs w:val="28"/>
+                <w:sz w:val="24"/>
+                <w:szCs w:val="24"/>
               </w:rPr>
             </w:pPr>
             <w:r>
               <w:rPr>
+                <w:rFonts w:ascii="Arial" w:hAnsi="Arial" w:cs="Arial"/>
                 <w:b w:val="0"/>
-                <w:sz w:val="28"/>
-                <w:szCs w:val="28"/>
+                <w:sz w:val="24"/>
+                <w:szCs w:val="24"/>
               </w:rPr>
               <w:t>Projektauftrag der Schule</w:t>
             </w:r>
@@ -493,9 +328,10 @@
             <w:pPr>
               <w:cnfStyle w:val="000000000000" w:firstRow="0" w:lastRow="0" w:firstColumn="0" w:lastColumn="0" w:oddVBand="0" w:evenVBand="0" w:oddHBand="0" w:evenHBand="0" w:firstRowFirstColumn="0" w:firstRowLastColumn="0" w:lastRowFirstColumn="0" w:lastRowLastColumn="0"/>
               <w:rPr>
+                <w:rFonts w:ascii="Arial" w:hAnsi="Arial" w:cs="Arial"/>
                 <w:b/>
-                <w:sz w:val="28"/>
-                <w:szCs w:val="28"/>
+                <w:sz w:val="24"/>
+                <w:szCs w:val="24"/>
               </w:rPr>
             </w:pPr>
           </w:p>
@@ -510,9 +346,10 @@
           <w:p>
             <w:pPr>
               <w:rPr>
+                <w:rFonts w:ascii="Arial" w:hAnsi="Arial" w:cs="Arial"/>
                 <w:b w:val="0"/>
-                <w:sz w:val="28"/>
-                <w:szCs w:val="28"/>
+                <w:sz w:val="24"/>
+                <w:szCs w:val="24"/>
               </w:rPr>
             </w:pPr>
           </w:p>
@@ -525,9 +362,10 @@
             <w:pPr>
               <w:cnfStyle w:val="000000000000" w:firstRow="0" w:lastRow="0" w:firstColumn="0" w:lastColumn="0" w:oddVBand="0" w:evenVBand="0" w:oddHBand="0" w:evenHBand="0" w:firstRowFirstColumn="0" w:firstRowLastColumn="0" w:lastRowFirstColumn="0" w:lastRowLastColumn="0"/>
               <w:rPr>
+                <w:rFonts w:ascii="Arial" w:hAnsi="Arial" w:cs="Arial"/>
                 <w:b/>
-                <w:sz w:val="28"/>
-                <w:szCs w:val="28"/>
+                <w:sz w:val="24"/>
+                <w:szCs w:val="24"/>
               </w:rPr>
             </w:pPr>
           </w:p>
@@ -542,9 +380,10 @@
           <w:p>
             <w:pPr>
               <w:rPr>
+                <w:rFonts w:ascii="Arial" w:hAnsi="Arial" w:cs="Arial"/>
                 <w:b w:val="0"/>
-                <w:sz w:val="28"/>
-                <w:szCs w:val="28"/>
+                <w:sz w:val="24"/>
+                <w:szCs w:val="24"/>
               </w:rPr>
             </w:pPr>
           </w:p>
@@ -557,9 +396,10 @@
             <w:pPr>
               <w:cnfStyle w:val="000000000000" w:firstRow="0" w:lastRow="0" w:firstColumn="0" w:lastColumn="0" w:oddVBand="0" w:evenVBand="0" w:oddHBand="0" w:evenHBand="0" w:firstRowFirstColumn="0" w:firstRowLastColumn="0" w:lastRowFirstColumn="0" w:lastRowLastColumn="0"/>
               <w:rPr>
+                <w:rFonts w:ascii="Arial" w:hAnsi="Arial" w:cs="Arial"/>
                 <w:b/>
-                <w:sz w:val="28"/>
-                <w:szCs w:val="28"/>
+                <w:sz w:val="24"/>
+                <w:szCs w:val="24"/>
               </w:rPr>
             </w:pPr>
           </w:p>
@@ -574,16 +414,18 @@
           <w:p>
             <w:pPr>
               <w:rPr>
+                <w:rFonts w:ascii="Arial" w:hAnsi="Arial" w:cs="Arial"/>
                 <w:b w:val="0"/>
-                <w:sz w:val="28"/>
-                <w:szCs w:val="28"/>
+                <w:sz w:val="24"/>
+                <w:szCs w:val="24"/>
               </w:rPr>
             </w:pPr>
             <w:r>
               <w:rPr>
+                <w:rFonts w:ascii="Arial" w:hAnsi="Arial" w:cs="Arial"/>
                 <w:b w:val="0"/>
-                <w:sz w:val="28"/>
-                <w:szCs w:val="28"/>
+                <w:sz w:val="24"/>
+                <w:szCs w:val="24"/>
               </w:rPr>
               <w:t>Analyse der bisherigen Arbeitsabläufe</w:t>
             </w:r>
@@ -597,9 +439,10 @@
             <w:pPr>
               <w:cnfStyle w:val="000000000000" w:firstRow="0" w:lastRow="0" w:firstColumn="0" w:lastColumn="0" w:oddVBand="0" w:evenVBand="0" w:oddHBand="0" w:evenHBand="0" w:firstRowFirstColumn="0" w:firstRowLastColumn="0" w:lastRowFirstColumn="0" w:lastRowLastColumn="0"/>
               <w:rPr>
+                <w:rFonts w:ascii="Arial" w:hAnsi="Arial" w:cs="Arial"/>
                 <w:b/>
-                <w:sz w:val="28"/>
-                <w:szCs w:val="28"/>
+                <w:sz w:val="24"/>
+                <w:szCs w:val="24"/>
               </w:rPr>
             </w:pPr>
           </w:p>
@@ -614,16 +457,18 @@
           <w:p>
             <w:pPr>
               <w:rPr>
+                <w:rFonts w:ascii="Arial" w:hAnsi="Arial" w:cs="Arial"/>
                 <w:b w:val="0"/>
-                <w:sz w:val="28"/>
-                <w:szCs w:val="28"/>
+                <w:sz w:val="24"/>
+                <w:szCs w:val="24"/>
               </w:rPr>
             </w:pPr>
             <w:r>
               <w:rPr>
+                <w:rFonts w:ascii="Arial" w:hAnsi="Arial" w:cs="Arial"/>
                 <w:b w:val="0"/>
-                <w:sz w:val="28"/>
-                <w:szCs w:val="28"/>
+                <w:sz w:val="24"/>
+                <w:szCs w:val="24"/>
               </w:rPr>
               <w:t xml:space="preserve">Erstellen Fachkonzept </w:t>
             </w:r>
@@ -636,15 +481,17 @@
                 <w:numId w:val="6"/>
               </w:numPr>
               <w:rPr>
-                <w:sz w:val="28"/>
-                <w:szCs w:val="28"/>
+                <w:rFonts w:ascii="Arial" w:hAnsi="Arial" w:cs="Arial"/>
+                <w:sz w:val="24"/>
+                <w:szCs w:val="24"/>
               </w:rPr>
             </w:pPr>
             <w:r>
               <w:rPr>
+                <w:rFonts w:ascii="Arial" w:hAnsi="Arial" w:cs="Arial"/>
                 <w:b w:val="0"/>
-                <w:sz w:val="28"/>
-                <w:szCs w:val="28"/>
+                <w:sz w:val="24"/>
+                <w:szCs w:val="24"/>
               </w:rPr>
               <w:t>Pflichtenheft</w:t>
             </w:r>
@@ -657,17 +504,19 @@
                 <w:numId w:val="6"/>
               </w:numPr>
               <w:rPr>
-                <w:sz w:val="28"/>
-                <w:szCs w:val="28"/>
-              </w:rPr>
-            </w:pPr>
-          </w:p>
-          <w:p>
-            <w:pPr>
-              <w:rPr>
+                <w:rFonts w:ascii="Arial" w:hAnsi="Arial" w:cs="Arial"/>
+                <w:sz w:val="24"/>
+                <w:szCs w:val="24"/>
+              </w:rPr>
+            </w:pPr>
+          </w:p>
+          <w:p>
+            <w:pPr>
+              <w:rPr>
+                <w:rFonts w:ascii="Arial" w:hAnsi="Arial" w:cs="Arial"/>
                 <w:b w:val="0"/>
-                <w:sz w:val="28"/>
-                <w:szCs w:val="28"/>
+                <w:sz w:val="24"/>
+                <w:szCs w:val="24"/>
               </w:rPr>
             </w:pPr>
           </w:p>
@@ -680,9 +529,10 @@
             <w:pPr>
               <w:cnfStyle w:val="000000000000" w:firstRow="0" w:lastRow="0" w:firstColumn="0" w:lastColumn="0" w:oddVBand="0" w:evenVBand="0" w:oddHBand="0" w:evenHBand="0" w:firstRowFirstColumn="0" w:firstRowLastColumn="0" w:lastRowFirstColumn="0" w:lastRowLastColumn="0"/>
               <w:rPr>
+                <w:rFonts w:ascii="Arial" w:hAnsi="Arial" w:cs="Arial"/>
                 <w:b/>
-                <w:sz w:val="28"/>
-                <w:szCs w:val="28"/>
+                <w:sz w:val="24"/>
+                <w:szCs w:val="24"/>
               </w:rPr>
             </w:pPr>
           </w:p>
@@ -697,16 +547,18 @@
           <w:p>
             <w:pPr>
               <w:rPr>
+                <w:rFonts w:ascii="Arial" w:hAnsi="Arial" w:cs="Arial"/>
                 <w:b w:val="0"/>
-                <w:sz w:val="28"/>
-                <w:szCs w:val="28"/>
+                <w:sz w:val="24"/>
+                <w:szCs w:val="24"/>
               </w:rPr>
             </w:pPr>
             <w:r>
               <w:rPr>
+                <w:rFonts w:ascii="Arial" w:hAnsi="Arial" w:cs="Arial"/>
                 <w:b w:val="0"/>
-                <w:sz w:val="28"/>
-                <w:szCs w:val="28"/>
+                <w:sz w:val="24"/>
+                <w:szCs w:val="24"/>
               </w:rPr>
               <w:t>Realisierung</w:t>
             </w:r>
@@ -719,15 +571,17 @@
                 <w:numId w:val="5"/>
               </w:numPr>
               <w:rPr>
-                <w:sz w:val="28"/>
-                <w:szCs w:val="28"/>
+                <w:rFonts w:ascii="Arial" w:hAnsi="Arial" w:cs="Arial"/>
+                <w:sz w:val="24"/>
+                <w:szCs w:val="24"/>
               </w:rPr>
             </w:pPr>
             <w:r>
               <w:rPr>
+                <w:rFonts w:ascii="Arial" w:hAnsi="Arial" w:cs="Arial"/>
                 <w:b w:val="0"/>
-                <w:sz w:val="28"/>
-                <w:szCs w:val="28"/>
+                <w:sz w:val="24"/>
+                <w:szCs w:val="24"/>
               </w:rPr>
               <w:t>Installation Server</w:t>
             </w:r>
@@ -740,15 +594,17 @@
                 <w:numId w:val="5"/>
               </w:numPr>
               <w:rPr>
-                <w:sz w:val="28"/>
-                <w:szCs w:val="28"/>
+                <w:rFonts w:ascii="Arial" w:hAnsi="Arial" w:cs="Arial"/>
+                <w:sz w:val="24"/>
+                <w:szCs w:val="24"/>
               </w:rPr>
             </w:pPr>
             <w:r>
               <w:rPr>
+                <w:rFonts w:ascii="Arial" w:hAnsi="Arial" w:cs="Arial"/>
                 <w:b w:val="0"/>
-                <w:sz w:val="28"/>
-                <w:szCs w:val="28"/>
+                <w:sz w:val="24"/>
+                <w:szCs w:val="24"/>
               </w:rPr>
               <w:t>Konfiguration Server</w:t>
             </w:r>
@@ -761,15 +617,17 @@
                 <w:numId w:val="5"/>
               </w:numPr>
               <w:rPr>
-                <w:sz w:val="28"/>
-                <w:szCs w:val="28"/>
+                <w:rFonts w:ascii="Arial" w:hAnsi="Arial" w:cs="Arial"/>
+                <w:sz w:val="24"/>
+                <w:szCs w:val="24"/>
               </w:rPr>
             </w:pPr>
             <w:r>
               <w:rPr>
+                <w:rFonts w:ascii="Arial" w:hAnsi="Arial" w:cs="Arial"/>
                 <w:b w:val="0"/>
-                <w:sz w:val="28"/>
-                <w:szCs w:val="28"/>
+                <w:sz w:val="24"/>
+                <w:szCs w:val="24"/>
               </w:rPr>
               <w:t>Installation Clients</w:t>
             </w:r>
@@ -782,15 +640,17 @@
                 <w:numId w:val="5"/>
               </w:numPr>
               <w:rPr>
-                <w:sz w:val="28"/>
-                <w:szCs w:val="28"/>
+                <w:rFonts w:ascii="Arial" w:hAnsi="Arial" w:cs="Arial"/>
+                <w:sz w:val="24"/>
+                <w:szCs w:val="24"/>
               </w:rPr>
             </w:pPr>
             <w:r>
               <w:rPr>
+                <w:rFonts w:ascii="Arial" w:hAnsi="Arial" w:cs="Arial"/>
                 <w:b w:val="0"/>
-                <w:sz w:val="28"/>
-                <w:szCs w:val="28"/>
+                <w:sz w:val="24"/>
+                <w:szCs w:val="24"/>
               </w:rPr>
               <w:t>Konfiguration Clients</w:t>
             </w:r>
@@ -804,9 +664,10 @@
             <w:pPr>
               <w:cnfStyle w:val="000000000000" w:firstRow="0" w:lastRow="0" w:firstColumn="0" w:lastColumn="0" w:oddVBand="0" w:evenVBand="0" w:oddHBand="0" w:evenHBand="0" w:firstRowFirstColumn="0" w:firstRowLastColumn="0" w:lastRowFirstColumn="0" w:lastRowLastColumn="0"/>
               <w:rPr>
+                <w:rFonts w:ascii="Arial" w:hAnsi="Arial" w:cs="Arial"/>
                 <w:b/>
-                <w:sz w:val="28"/>
-                <w:szCs w:val="28"/>
+                <w:sz w:val="24"/>
+                <w:szCs w:val="24"/>
               </w:rPr>
             </w:pPr>
           </w:p>
@@ -821,16 +682,18 @@
           <w:p>
             <w:pPr>
               <w:rPr>
+                <w:rFonts w:ascii="Arial" w:hAnsi="Arial" w:cs="Arial"/>
                 <w:b w:val="0"/>
-                <w:sz w:val="28"/>
-                <w:szCs w:val="28"/>
+                <w:sz w:val="24"/>
+                <w:szCs w:val="24"/>
               </w:rPr>
             </w:pPr>
             <w:r>
               <w:rPr>
+                <w:rFonts w:ascii="Arial" w:hAnsi="Arial" w:cs="Arial"/>
                 <w:b w:val="0"/>
-                <w:sz w:val="28"/>
-                <w:szCs w:val="28"/>
+                <w:sz w:val="24"/>
+                <w:szCs w:val="24"/>
               </w:rPr>
               <w:t>Test</w:t>
             </w:r>
@@ -844,9 +707,10 @@
             <w:pPr>
               <w:cnfStyle w:val="000000000000" w:firstRow="0" w:lastRow="0" w:firstColumn="0" w:lastColumn="0" w:oddVBand="0" w:evenVBand="0" w:oddHBand="0" w:evenHBand="0" w:firstRowFirstColumn="0" w:firstRowLastColumn="0" w:lastRowFirstColumn="0" w:lastRowLastColumn="0"/>
               <w:rPr>
+                <w:rFonts w:ascii="Arial" w:hAnsi="Arial" w:cs="Arial"/>
                 <w:b/>
-                <w:sz w:val="28"/>
-                <w:szCs w:val="28"/>
+                <w:sz w:val="24"/>
+                <w:szCs w:val="24"/>
               </w:rPr>
             </w:pPr>
           </w:p>
@@ -861,16 +725,18 @@
           <w:p>
             <w:pPr>
               <w:rPr>
+                <w:rFonts w:ascii="Arial" w:hAnsi="Arial" w:cs="Arial"/>
                 <w:b w:val="0"/>
-                <w:sz w:val="28"/>
-                <w:szCs w:val="28"/>
+                <w:sz w:val="24"/>
+                <w:szCs w:val="24"/>
               </w:rPr>
             </w:pPr>
             <w:r>
               <w:rPr>
+                <w:rFonts w:ascii="Arial" w:hAnsi="Arial" w:cs="Arial"/>
                 <w:b w:val="0"/>
-                <w:sz w:val="28"/>
-                <w:szCs w:val="28"/>
+                <w:sz w:val="24"/>
+                <w:szCs w:val="24"/>
               </w:rPr>
               <w:t>Dokumentation</w:t>
             </w:r>
@@ -884,9 +750,10 @@
             <w:pPr>
               <w:cnfStyle w:val="000000000000" w:firstRow="0" w:lastRow="0" w:firstColumn="0" w:lastColumn="0" w:oddVBand="0" w:evenVBand="0" w:oddHBand="0" w:evenHBand="0" w:firstRowFirstColumn="0" w:firstRowLastColumn="0" w:lastRowFirstColumn="0" w:lastRowLastColumn="0"/>
               <w:rPr>
+                <w:rFonts w:ascii="Arial" w:hAnsi="Arial" w:cs="Arial"/>
                 <w:b/>
-                <w:sz w:val="28"/>
-                <w:szCs w:val="28"/>
+                <w:sz w:val="24"/>
+                <w:szCs w:val="24"/>
               </w:rPr>
             </w:pPr>
           </w:p>
@@ -901,16 +768,18 @@
           <w:p>
             <w:pPr>
               <w:rPr>
+                <w:rFonts w:ascii="Arial" w:hAnsi="Arial" w:cs="Arial"/>
                 <w:b w:val="0"/>
-                <w:sz w:val="28"/>
-                <w:szCs w:val="28"/>
+                <w:sz w:val="24"/>
+                <w:szCs w:val="24"/>
               </w:rPr>
             </w:pPr>
             <w:r>
               <w:rPr>
+                <w:rFonts w:ascii="Arial" w:hAnsi="Arial" w:cs="Arial"/>
                 <w:b w:val="0"/>
-                <w:sz w:val="28"/>
-                <w:szCs w:val="28"/>
+                <w:sz w:val="24"/>
+                <w:szCs w:val="24"/>
               </w:rPr>
               <w:t>Abnahme und Übergabe</w:t>
             </w:r>
@@ -924,9 +793,10 @@
             <w:pPr>
               <w:cnfStyle w:val="000000000000" w:firstRow="0" w:lastRow="0" w:firstColumn="0" w:lastColumn="0" w:oddVBand="0" w:evenVBand="0" w:oddHBand="0" w:evenHBand="0" w:firstRowFirstColumn="0" w:firstRowLastColumn="0" w:lastRowFirstColumn="0" w:lastRowLastColumn="0"/>
               <w:rPr>
+                <w:rFonts w:ascii="Arial" w:hAnsi="Arial" w:cs="Arial"/>
                 <w:b/>
-                <w:sz w:val="28"/>
-                <w:szCs w:val="28"/>
+                <w:sz w:val="24"/>
+                <w:szCs w:val="24"/>
               </w:rPr>
             </w:pPr>
           </w:p>
@@ -941,15 +811,17 @@
           <w:p>
             <w:pPr>
               <w:rPr>
-                <w:sz w:val="28"/>
-                <w:szCs w:val="28"/>
+                <w:rFonts w:ascii="Arial" w:hAnsi="Arial" w:cs="Arial"/>
+                <w:sz w:val="24"/>
+                <w:szCs w:val="24"/>
               </w:rPr>
             </w:pPr>
             <w:proofErr w:type="spellStart"/>
             <w:r>
               <w:rPr>
-                <w:sz w:val="28"/>
-                <w:szCs w:val="28"/>
+                <w:rFonts w:ascii="Arial" w:hAnsi="Arial" w:cs="Arial"/>
+                <w:sz w:val="24"/>
+                <w:szCs w:val="24"/>
               </w:rPr>
               <w:t>Gesammt</w:t>
             </w:r>
@@ -964,9 +836,10 @@
             <w:pPr>
               <w:cnfStyle w:val="000000000000" w:firstRow="0" w:lastRow="0" w:firstColumn="0" w:lastColumn="0" w:oddVBand="0" w:evenVBand="0" w:oddHBand="0" w:evenHBand="0" w:firstRowFirstColumn="0" w:firstRowLastColumn="0" w:lastRowFirstColumn="0" w:lastRowLastColumn="0"/>
               <w:rPr>
+                <w:rFonts w:ascii="Arial" w:hAnsi="Arial" w:cs="Arial"/>
                 <w:b/>
-                <w:sz w:val="28"/>
-                <w:szCs w:val="28"/>
+                <w:sz w:val="24"/>
+                <w:szCs w:val="24"/>
               </w:rPr>
             </w:pPr>
           </w:p>
@@ -976,820 +849,392 @@
     <w:p>
       <w:pPr>
         <w:rPr>
-          <w:sz w:val="20"/>
-          <w:szCs w:val="20"/>
-        </w:rPr>
-      </w:pPr>
-      <w:r>
-        <w:rPr>
-          <w:sz w:val="20"/>
-          <w:szCs w:val="20"/>
+          <w:rFonts w:ascii="Arial" w:hAnsi="Arial" w:cs="Arial"/>
+          <w:sz w:val="24"/>
+          <w:szCs w:val="24"/>
+        </w:rPr>
+      </w:pPr>
+      <w:r>
+        <w:rPr>
+          <w:rFonts w:ascii="Arial" w:hAnsi="Arial" w:cs="Arial"/>
+          <w:sz w:val="24"/>
+          <w:szCs w:val="24"/>
         </w:rPr>
         <w:t xml:space="preserve">Abbildung 2.1 – SOLL – Zeitplan </w:t>
       </w:r>
     </w:p>
     <w:p>
       <w:pPr>
-        <w:pStyle w:val="Listenabsatz"/>
-        <w:numPr>
-          <w:ilvl w:val="0"/>
-          <w:numId w:val="1"/>
-        </w:numPr>
-        <w:rPr>
+        <w:spacing w:line="360" w:lineRule="auto"/>
+        <w:rPr>
+          <w:rFonts w:ascii="Arial" w:hAnsi="Arial" w:cs="Arial"/>
           <w:b/>
-          <w:sz w:val="28"/>
-          <w:szCs w:val="28"/>
-        </w:rPr>
-      </w:pPr>
-      <w:r>
-        <w:rPr>
+          <w:sz w:val="24"/>
+          <w:szCs w:val="24"/>
+        </w:rPr>
+      </w:pPr>
+    </w:p>
+    <w:p>
+      <w:pPr>
+        <w:spacing w:line="360" w:lineRule="auto"/>
+        <w:rPr>
+          <w:rFonts w:ascii="Arial" w:hAnsi="Arial" w:cs="Arial"/>
           <w:b/>
-          <w:sz w:val="28"/>
-          <w:szCs w:val="28"/>
-        </w:rPr>
-        <w:t>Projektverlauf</w:t>
-      </w:r>
-    </w:p>
-    <w:p>
-      <w:pPr>
-        <w:pStyle w:val="Listenabsatz"/>
-        <w:numPr>
-          <w:ilvl w:val="1"/>
-          <w:numId w:val="1"/>
-        </w:numPr>
-        <w:rPr>
-          <w:b/>
-          <w:sz w:val="28"/>
-          <w:szCs w:val="28"/>
-        </w:rPr>
-      </w:pPr>
-      <w:r>
-        <w:rPr>
-          <w:b/>
-          <w:sz w:val="28"/>
-          <w:szCs w:val="28"/>
-        </w:rPr>
-        <w:t xml:space="preserve">Begleitende </w:t>
-      </w:r>
-      <w:proofErr w:type="gramStart"/>
-      <w:r>
-        <w:rPr>
-          <w:b/>
-          <w:sz w:val="28"/>
-          <w:szCs w:val="28"/>
-        </w:rPr>
-        <w:t>Dokumentation</w:t>
-      </w:r>
-      <w:r>
-        <w:rPr>
-          <w:b/>
-          <w:sz w:val="28"/>
-          <w:szCs w:val="28"/>
-        </w:rPr>
-        <w:t xml:space="preserve"> </w:t>
-      </w:r>
-      <w:r>
-        <w:rPr>
-          <w:b/>
-          <w:color w:val="FF0000"/>
-          <w:sz w:val="28"/>
-          <w:szCs w:val="28"/>
-        </w:rPr>
-        <w:t>?</w:t>
-      </w:r>
-      <w:proofErr w:type="gramEnd"/>
-    </w:p>
-    <w:p>
-      <w:pPr>
-        <w:pStyle w:val="Listenabsatz"/>
-        <w:numPr>
-          <w:ilvl w:val="1"/>
-          <w:numId w:val="1"/>
-        </w:numPr>
-        <w:rPr>
-          <w:b/>
-          <w:sz w:val="28"/>
-          <w:szCs w:val="28"/>
-        </w:rPr>
-      </w:pPr>
-      <w:r>
-        <w:rPr>
-          <w:b/>
-          <w:sz w:val="28"/>
-          <w:szCs w:val="28"/>
-        </w:rPr>
-        <w:t xml:space="preserve">Grobkonzept Teil 1: IST </w:t>
-      </w:r>
-      <w:r>
-        <w:rPr>
-          <w:b/>
-          <w:sz w:val="28"/>
-          <w:szCs w:val="28"/>
-        </w:rPr>
-        <w:t>–</w:t>
-      </w:r>
-      <w:r>
-        <w:rPr>
-          <w:b/>
-          <w:sz w:val="28"/>
-          <w:szCs w:val="28"/>
-        </w:rPr>
-        <w:t xml:space="preserve"> Analyse</w:t>
-      </w:r>
-    </w:p>
-    <w:p>
-      <w:pPr>
-        <w:pStyle w:val="Listenabsatz"/>
-        <w:ind w:left="420"/>
-      </w:pPr>
-      <w:r>
-        <w:t xml:space="preserve">Bei </w:t>
-      </w:r>
-      <w:proofErr w:type="gramStart"/>
-      <w:r>
-        <w:t>der Ist</w:t>
-      </w:r>
-      <w:proofErr w:type="gramEnd"/>
-      <w:r>
-        <w:t xml:space="preserve"> – Analyse haben wir</w:t>
-      </w:r>
-      <w:r>
-        <w:t xml:space="preserve"> festgelegt, wie viele Telefonanschlüsse benötigt werden um eine flächendeckende Erreichbarkeit aller Lehrer in ihren Vorbereitungsräumen zu ermöglichen. Die hierfür benötigte Software und Hardware sowie </w:t>
-      </w:r>
-      <w:r>
-        <w:t>d</w:t>
-      </w:r>
-      <w:r>
-        <w:t>ie dafür nötigen Funktionen wurden von uns</w:t>
-      </w:r>
-      <w:r>
-        <w:t xml:space="preserve"> dokumentiert und zur Realisierung des Projekts festgehalten worden.</w:t>
-      </w:r>
-    </w:p>
-    <w:p>
-      <w:pPr>
-        <w:pStyle w:val="Listenabsatz"/>
-        <w:numPr>
-          <w:ilvl w:val="1"/>
-          <w:numId w:val="1"/>
-        </w:numPr>
-        <w:rPr>
-          <w:b/>
-          <w:sz w:val="28"/>
-          <w:szCs w:val="28"/>
-        </w:rPr>
-      </w:pPr>
-      <w:r>
-        <w:rPr>
-          <w:b/>
-          <w:sz w:val="28"/>
-          <w:szCs w:val="28"/>
-        </w:rPr>
-        <w:t xml:space="preserve">Grobkonzept Teil 2: SOLL </w:t>
-      </w:r>
-      <w:r>
-        <w:rPr>
-          <w:b/>
-          <w:sz w:val="28"/>
-          <w:szCs w:val="28"/>
-        </w:rPr>
-        <w:t>–</w:t>
-      </w:r>
-      <w:r>
-        <w:rPr>
-          <w:b/>
-          <w:sz w:val="28"/>
-          <w:szCs w:val="28"/>
-        </w:rPr>
-        <w:t xml:space="preserve"> Konzept</w:t>
-      </w:r>
-    </w:p>
-    <w:p>
-      <w:pPr>
-        <w:ind w:left="420"/>
-        <w:rPr>
-          <w:szCs w:val="28"/>
-        </w:rPr>
-      </w:pPr>
-      <w:r>
-        <w:rPr>
-          <w:szCs w:val="28"/>
-        </w:rPr>
-        <w:t xml:space="preserve">Als Ergebnis unseres Projekts </w:t>
-      </w:r>
-      <w:r>
-        <w:rPr>
-          <w:szCs w:val="28"/>
-        </w:rPr>
-        <w:t>sollen wir ein Konzept vorlegen können in dem erklärt wird, wie ein VoIP-System in der Georg-Simon-Ohm Schule betrieben werden kann.</w:t>
-      </w:r>
-      <w:r>
-        <w:rPr>
-          <w:szCs w:val="28"/>
-        </w:rPr>
-        <w:br/>
-        <w:t xml:space="preserve">Die Anforderungen an das System sind eine sichere Übertragung welche wir durch das SRTP (Secure Real Time Protokoll) sicher stellen können. Durch die Wahl von 3CX als Software für den </w:t>
-      </w:r>
-      <w:r>
-        <w:rPr>
-          <w:szCs w:val="28"/>
-        </w:rPr>
-        <w:lastRenderedPageBreak/>
-        <w:t>Server als auch</w:t>
-      </w:r>
-      <w:r>
-        <w:rPr>
-          <w:szCs w:val="28"/>
-        </w:rPr>
-        <w:t xml:space="preserve"> für die Clients können wir alle gewünschten Funktionen durch den Kunden umsetzen. Darunter fällt die Funktion der Rufweiterleitung, externer sowie interner Telefonie, </w:t>
-      </w:r>
+          <w:sz w:val="24"/>
+          <w:szCs w:val="24"/>
+        </w:rPr>
+      </w:pPr>
       <w:bookmarkStart w:id="0" w:name="_GoBack"/>
       <w:bookmarkEnd w:id="0"/>
+      <w:r>
+        <w:rPr>
+          <w:rFonts w:ascii="Arial" w:hAnsi="Arial" w:cs="Arial"/>
+          <w:b/>
+          <w:sz w:val="24"/>
+          <w:szCs w:val="24"/>
+        </w:rPr>
+        <w:t>Umsetzung</w:t>
+      </w:r>
     </w:p>
     <w:p>
       <w:pPr>
         <w:pStyle w:val="Listenabsatz"/>
-        <w:numPr>
-          <w:ilvl w:val="1"/>
-          <w:numId w:val="1"/>
-        </w:numPr>
-        <w:rPr>
+        <w:spacing w:line="360" w:lineRule="auto"/>
+        <w:ind w:left="420"/>
+        <w:rPr>
+          <w:rFonts w:ascii="Arial" w:hAnsi="Arial" w:cs="Arial"/>
+          <w:sz w:val="24"/>
+          <w:szCs w:val="24"/>
+        </w:rPr>
+      </w:pPr>
+      <w:r>
+        <w:rPr>
+          <w:rFonts w:ascii="Arial" w:hAnsi="Arial" w:cs="Arial"/>
+          <w:sz w:val="24"/>
+          <w:szCs w:val="24"/>
+        </w:rPr>
+        <w:t xml:space="preserve">Für die Umsetzung haben wir zunächst eine Testumgebung aus </w:t>
+      </w:r>
+      <w:r>
+        <w:rPr>
+          <w:rFonts w:ascii="Arial" w:hAnsi="Arial" w:cs="Arial"/>
+          <w:sz w:val="24"/>
+          <w:szCs w:val="24"/>
+        </w:rPr>
+        <w:t>einem Server, zwei Desktop-Clients und zehn Smartphones aufgebaut.</w:t>
+      </w:r>
+    </w:p>
+    <w:p>
+      <w:pPr>
+        <w:spacing w:line="360" w:lineRule="auto"/>
+        <w:rPr>
+          <w:rFonts w:ascii="Arial" w:hAnsi="Arial" w:cs="Arial"/>
           <w:b/>
-          <w:sz w:val="28"/>
-          <w:szCs w:val="28"/>
-        </w:rPr>
-      </w:pPr>
-      <w:r>
-        <w:rPr>
+          <w:sz w:val="24"/>
+          <w:szCs w:val="24"/>
+        </w:rPr>
+      </w:pPr>
+      <w:r>
+        <w:rPr>
+          <w:rFonts w:ascii="Arial" w:hAnsi="Arial" w:cs="Arial"/>
           <w:b/>
-          <w:sz w:val="28"/>
-          <w:szCs w:val="28"/>
-        </w:rPr>
-        <w:t>Feinkonzept Teil 1: Systementwurf</w:t>
+          <w:sz w:val="24"/>
+          <w:szCs w:val="24"/>
+        </w:rPr>
+        <w:t>IST – Analyse</w:t>
       </w:r>
     </w:p>
     <w:p>
       <w:pPr>
         <w:pStyle w:val="Listenabsatz"/>
+        <w:spacing w:line="360" w:lineRule="auto"/>
         <w:ind w:left="420"/>
-      </w:pPr>
-      <w:r>
-        <w:t>Für den Systementwurf haben wir zunächst einen Infrastrukturplan angefertigt auf welchem die Kommunikation der einzelnen Geräte miteinander klar zu erkennen ist.</w:t>
-      </w:r>
-      <w:r>
-        <w:t xml:space="preserve"> Genauere Benennung der IP-Adressen war an dieser Stelle nicht nötig, da sich die Geräte überall im internen Netz aufhalten können und lediglich der Server eine feste IP-Adresse benötigt.</w:t>
+        <w:rPr>
+          <w:rFonts w:ascii="Arial" w:hAnsi="Arial" w:cs="Arial"/>
+          <w:sz w:val="24"/>
+          <w:szCs w:val="24"/>
+        </w:rPr>
+      </w:pPr>
+      <w:r>
+        <w:rPr>
+          <w:rFonts w:ascii="Arial" w:hAnsi="Arial" w:cs="Arial"/>
+          <w:sz w:val="24"/>
+          <w:szCs w:val="24"/>
+        </w:rPr>
+        <w:t>Bei der Ist-Analyse haben wir festgestellt, dass a</w:t>
+      </w:r>
+      <w:r>
+        <w:rPr>
+          <w:rFonts w:ascii="Arial" w:hAnsi="Arial" w:cs="Arial"/>
+          <w:sz w:val="24"/>
+          <w:szCs w:val="24"/>
+        </w:rPr>
+        <w:t>ktuell</w:t>
+      </w:r>
+      <w:r>
+        <w:rPr>
+          <w:rFonts w:ascii="Arial" w:hAnsi="Arial" w:cs="Arial"/>
+          <w:sz w:val="24"/>
+          <w:szCs w:val="24"/>
+        </w:rPr>
+        <w:t xml:space="preserve"> in der Georg-Simon-Ohm Schule nur ein Teil der Lehrer per Telefon in den Vorbereitungsräumen erreichbar ist. Die bisherige Telefonanlage ist jedoch nur analog.</w:t>
       </w:r>
     </w:p>
     <w:p>
       <w:pPr>
         <w:pStyle w:val="Listenabsatz"/>
-        <w:numPr>
-          <w:ilvl w:val="1"/>
-          <w:numId w:val="1"/>
-        </w:numPr>
-        <w:rPr>
+        <w:spacing w:line="360" w:lineRule="auto"/>
+        <w:ind w:left="420"/>
+        <w:rPr>
+          <w:rFonts w:ascii="Arial" w:hAnsi="Arial" w:cs="Arial"/>
+          <w:sz w:val="24"/>
+          <w:szCs w:val="24"/>
+        </w:rPr>
+      </w:pPr>
+      <w:r>
+        <w:rPr>
+          <w:rFonts w:ascii="Arial" w:hAnsi="Arial" w:cs="Arial"/>
+          <w:sz w:val="24"/>
+          <w:szCs w:val="24"/>
+          <w:highlight w:val="yellow"/>
+        </w:rPr>
+        <w:t xml:space="preserve">Bei </w:t>
+      </w:r>
+      <w:proofErr w:type="gramStart"/>
+      <w:r>
+        <w:rPr>
+          <w:rFonts w:ascii="Arial" w:hAnsi="Arial" w:cs="Arial"/>
+          <w:sz w:val="24"/>
+          <w:szCs w:val="24"/>
+          <w:highlight w:val="yellow"/>
+        </w:rPr>
+        <w:t>der Ist</w:t>
+      </w:r>
+      <w:proofErr w:type="gramEnd"/>
+      <w:r>
+        <w:rPr>
+          <w:rFonts w:ascii="Arial" w:hAnsi="Arial" w:cs="Arial"/>
+          <w:sz w:val="24"/>
+          <w:szCs w:val="24"/>
+          <w:highlight w:val="yellow"/>
+        </w:rPr>
+        <w:t xml:space="preserve"> – Analyse haben wir festgelegt, wie viele Telefonanschlüsse benötigt werden um eine flächendeckende Erreichbarkeit aller Lehrer in ihren Vorbereitungsräumen zu ermöglichen. Die hierfür benötigte Software und Hardware sowie die dafür nötigen Funktionen wurden von uns dokumentiert und zur Realisierung des Projekts festgehalten worden.</w:t>
+      </w:r>
+    </w:p>
+    <w:p>
+      <w:pPr>
+        <w:spacing w:line="360" w:lineRule="auto"/>
+        <w:rPr>
+          <w:rFonts w:ascii="Arial" w:hAnsi="Arial" w:cs="Arial"/>
           <w:b/>
-          <w:sz w:val="28"/>
-          <w:szCs w:val="28"/>
-        </w:rPr>
-      </w:pPr>
-      <w:r>
-        <w:rPr>
+          <w:sz w:val="24"/>
+          <w:szCs w:val="24"/>
+        </w:rPr>
+      </w:pPr>
+      <w:r>
+        <w:rPr>
+          <w:rFonts w:ascii="Arial" w:hAnsi="Arial" w:cs="Arial"/>
           <w:b/>
-          <w:sz w:val="28"/>
-          <w:szCs w:val="28"/>
-        </w:rPr>
-        <w:t>Feinkonzept Teil 2: Konfiguration</w:t>
+          <w:sz w:val="24"/>
+          <w:szCs w:val="24"/>
+        </w:rPr>
+        <w:t>SOLL – Konzept</w:t>
+      </w:r>
+    </w:p>
+    <w:p>
+      <w:pPr>
+        <w:spacing w:line="360" w:lineRule="auto"/>
+        <w:ind w:left="420"/>
+        <w:rPr>
+          <w:rFonts w:ascii="Arial" w:hAnsi="Arial" w:cs="Arial"/>
+          <w:sz w:val="24"/>
+          <w:szCs w:val="24"/>
+        </w:rPr>
+      </w:pPr>
+      <w:r>
+        <w:rPr>
+          <w:rFonts w:ascii="Arial" w:hAnsi="Arial" w:cs="Arial"/>
+          <w:sz w:val="24"/>
+          <w:szCs w:val="24"/>
+        </w:rPr>
+        <w:t>Als Ergebnis unseres Projekts sollen wir ein Konzept vorlegen können in dem erklärt wird, wie ein VoIP-System</w:t>
+      </w:r>
+      <w:r>
+        <w:rPr>
+          <w:rFonts w:ascii="Arial" w:hAnsi="Arial" w:cs="Arial"/>
+          <w:sz w:val="24"/>
+          <w:szCs w:val="24"/>
+        </w:rPr>
+        <w:t xml:space="preserve"> für 80 Benutzer</w:t>
+      </w:r>
+      <w:r>
+        <w:rPr>
+          <w:rFonts w:ascii="Arial" w:hAnsi="Arial" w:cs="Arial"/>
+          <w:sz w:val="24"/>
+          <w:szCs w:val="24"/>
+        </w:rPr>
+        <w:t xml:space="preserve"> in der Georg-Simon-Ohm Schule betrieben werden kann.</w:t>
+      </w:r>
+      <w:r>
+        <w:rPr>
+          <w:rFonts w:ascii="Arial" w:hAnsi="Arial" w:cs="Arial"/>
+          <w:sz w:val="24"/>
+          <w:szCs w:val="24"/>
+        </w:rPr>
+        <w:br/>
+        <w:t xml:space="preserve">Die Anforderungen an das System sind eine sichere Übertragung welche wir durch das SRTP (Secure Real Time Protokoll) sicher stellen können. Durch die </w:t>
+      </w:r>
+      <w:r>
+        <w:rPr>
+          <w:rFonts w:ascii="Arial" w:hAnsi="Arial" w:cs="Arial"/>
+          <w:sz w:val="24"/>
+          <w:szCs w:val="24"/>
+        </w:rPr>
+        <w:lastRenderedPageBreak/>
+        <w:t>Wahl von 3CX als Software für den Server als auch für die Clients können wir alle durch den Kunden gewünschten Funktionen umsetzen. Darunter fällt die Funktion der Rufweiterleitung, externer sowie interner Telefonie, eine Mailbox mit der Möglichkeit auch per E-Mail über einen verpassten Anruf benachrichtigt zu werden, einem Adressbuch und natürlich auch mit einer guten Sprachqualität.</w:t>
+      </w:r>
+    </w:p>
+    <w:p>
+      <w:pPr>
+        <w:spacing w:line="360" w:lineRule="auto"/>
+        <w:rPr>
+          <w:rFonts w:ascii="Arial" w:hAnsi="Arial" w:cs="Arial"/>
+          <w:b/>
+          <w:sz w:val="24"/>
+          <w:szCs w:val="24"/>
+        </w:rPr>
+      </w:pPr>
+      <w:r>
+        <w:rPr>
+          <w:rFonts w:ascii="Arial" w:hAnsi="Arial" w:cs="Arial"/>
+          <w:b/>
+          <w:sz w:val="24"/>
+          <w:szCs w:val="24"/>
+        </w:rPr>
+        <w:t>Systementwurf</w:t>
       </w:r>
     </w:p>
     <w:p>
       <w:pPr>
         <w:pStyle w:val="Listenabsatz"/>
+        <w:spacing w:line="360" w:lineRule="auto"/>
         <w:ind w:left="420"/>
-      </w:pPr>
-      <w:r>
-        <w:t xml:space="preserve">Anhand der aus dem Pflichtenheft resultierenden Soll-Kriterien, haben wir die </w:t>
-      </w:r>
-      <w:r>
-        <w:t xml:space="preserve">zu verwendenden </w:t>
-      </w:r>
-      <w:r>
-        <w:t xml:space="preserve">Protokolle </w:t>
-      </w:r>
-      <w:r>
-        <w:t>sowie die benötigten Einstellungen am Server erarbeitet</w:t>
+        <w:rPr>
+          <w:rFonts w:ascii="Arial" w:hAnsi="Arial" w:cs="Arial"/>
+          <w:sz w:val="24"/>
+          <w:szCs w:val="24"/>
+        </w:rPr>
+      </w:pPr>
+      <w:r>
+        <w:rPr>
+          <w:rFonts w:ascii="Arial" w:hAnsi="Arial" w:cs="Arial"/>
+          <w:sz w:val="24"/>
+          <w:szCs w:val="24"/>
+        </w:rPr>
+        <w:t>Für den Systementwurf haben wir zunächst einen Infrastrukturplan angefertigt auf welchem die Kommunikation der einzelnen Geräte miteinander klar zu erkennen ist. Genauere Benennung der IP-Adressen war an dieser Stelle nicht nötig, da sich die Geräte überall im internen Netz aufhalten können und lediglich der Server eine feste IP-Adresse benötigt.</w:t>
       </w:r>
     </w:p>
     <w:p>
       <w:pPr>
         <w:pStyle w:val="Listenabsatz"/>
-        <w:numPr>
-          <w:ilvl w:val="1"/>
-          <w:numId w:val="1"/>
-        </w:numPr>
-        <w:rPr>
+        <w:spacing w:line="360" w:lineRule="auto"/>
+        <w:ind w:left="420"/>
+        <w:rPr>
+          <w:rFonts w:ascii="Arial" w:hAnsi="Arial" w:cs="Arial"/>
+          <w:sz w:val="24"/>
+          <w:szCs w:val="24"/>
+        </w:rPr>
+      </w:pPr>
+    </w:p>
+    <w:p>
+      <w:pPr>
+        <w:pStyle w:val="Listenabsatz"/>
+        <w:spacing w:line="360" w:lineRule="auto"/>
+        <w:ind w:left="420"/>
+        <w:rPr>
+          <w:rFonts w:ascii="Arial" w:hAnsi="Arial" w:cs="Arial"/>
+          <w:sz w:val="24"/>
+          <w:szCs w:val="24"/>
+        </w:rPr>
+      </w:pPr>
+      <w:r>
+        <w:rPr>
+          <w:rFonts w:ascii="Arial" w:hAnsi="Arial" w:cs="Arial"/>
+          <w:noProof/>
+          <w:sz w:val="24"/>
+          <w:szCs w:val="24"/>
+          <w:lang w:eastAsia="de-DE"/>
+        </w:rPr>
+        <w:drawing>
+          <wp:inline distT="0" distB="0" distL="0" distR="0">
+            <wp:extent cx="5760720" cy="1638935"/>
+            <wp:effectExtent l="0" t="0" r="0" b="0"/>
+            <wp:docPr id="1" name="Grafik 1"/>
+            <wp:cNvGraphicFramePr>
+              <a:graphicFrameLocks xmlns:a="http://schemas.openxmlformats.org/drawingml/2006/main" noChangeAspect="1"/>
+            </wp:cNvGraphicFramePr>
+            <a:graphic xmlns:a="http://schemas.openxmlformats.org/drawingml/2006/main">
+              <a:graphicData uri="http://schemas.openxmlformats.org/drawingml/2006/picture">
+                <pic:pic xmlns:pic="http://schemas.openxmlformats.org/drawingml/2006/picture">
+                  <pic:nvPicPr>
+                    <pic:cNvPr id="1" name="Infrastruktur VIOP Konzept.png"/>
+                    <pic:cNvPicPr/>
+                  </pic:nvPicPr>
+                  <pic:blipFill>
+                    <a:blip r:embed="rId6" cstate="print">
+                      <a:extLst>
+                        <a:ext uri="{28A0092B-C50C-407E-A947-70E740481C1C}">
+                          <a14:useLocalDpi xmlns:a14="http://schemas.microsoft.com/office/drawing/2010/main" val="0"/>
+                        </a:ext>
+                      </a:extLst>
+                    </a:blip>
+                    <a:stretch>
+                      <a:fillRect/>
+                    </a:stretch>
+                  </pic:blipFill>
+                  <pic:spPr>
+                    <a:xfrm>
+                      <a:off x="0" y="0"/>
+                      <a:ext cx="5760720" cy="1638935"/>
+                    </a:xfrm>
+                    <a:prstGeom prst="rect">
+                      <a:avLst/>
+                    </a:prstGeom>
+                  </pic:spPr>
+                </pic:pic>
+              </a:graphicData>
+            </a:graphic>
+          </wp:inline>
+        </w:drawing>
+      </w:r>
+    </w:p>
+    <w:p>
+      <w:pPr>
+        <w:spacing w:line="360" w:lineRule="auto"/>
+        <w:ind w:left="420"/>
+        <w:rPr>
+          <w:rFonts w:ascii="Arial" w:hAnsi="Arial" w:cs="Arial"/>
+          <w:sz w:val="24"/>
+          <w:szCs w:val="24"/>
+        </w:rPr>
+      </w:pPr>
+    </w:p>
+    <w:p>
+      <w:pPr>
+        <w:rPr>
+          <w:rFonts w:ascii="Arial" w:hAnsi="Arial" w:cs="Arial"/>
           <w:b/>
-          <w:sz w:val="28"/>
-          <w:szCs w:val="28"/>
-        </w:rPr>
-      </w:pPr>
-      <w:r>
-        <w:rPr>
+          <w:sz w:val="24"/>
+          <w:szCs w:val="24"/>
+        </w:rPr>
+      </w:pPr>
+      <w:r>
+        <w:rPr>
+          <w:rFonts w:ascii="Arial" w:hAnsi="Arial" w:cs="Arial"/>
           <w:b/>
-          <w:sz w:val="28"/>
-          <w:szCs w:val="28"/>
-        </w:rPr>
-        <w:t>Umsetzung</w:t>
-      </w:r>
-    </w:p>
-    <w:p>
-      <w:pPr>
-        <w:pStyle w:val="Listenabsatz"/>
-        <w:ind w:left="420"/>
-      </w:pPr>
-      <w:r>
-        <w:t xml:space="preserve">Für die Umsetzung haben wir zunächst eine Testumgebung aus </w:t>
-      </w:r>
-      <w:r>
-        <w:t>einem Server, zwei Desktop-Clients und zehn Smartphones aufgebaut.</w:t>
-      </w:r>
-    </w:p>
-    <w:p>
-      <w:pPr>
-        <w:pStyle w:val="Listenabsatz"/>
-        <w:numPr>
-          <w:ilvl w:val="2"/>
-          <w:numId w:val="1"/>
-        </w:numPr>
-        <w:rPr>
-          <w:b/>
-          <w:sz w:val="28"/>
-          <w:szCs w:val="28"/>
-        </w:rPr>
-      </w:pPr>
-      <w:r>
-        <w:rPr>
-          <w:b/>
-          <w:sz w:val="28"/>
-          <w:szCs w:val="28"/>
-        </w:rPr>
-        <w:t>Serverinstallation</w:t>
-      </w:r>
-    </w:p>
-    <w:p>
-      <w:pPr>
-        <w:pStyle w:val="Listenabsatz"/>
-        <w:numPr>
-          <w:ilvl w:val="2"/>
-          <w:numId w:val="1"/>
-        </w:numPr>
-        <w:rPr>
-          <w:b/>
-          <w:sz w:val="28"/>
-          <w:szCs w:val="28"/>
-        </w:rPr>
-      </w:pPr>
-      <w:r>
-        <w:rPr>
-          <w:b/>
-          <w:sz w:val="28"/>
-          <w:szCs w:val="28"/>
-        </w:rPr>
-        <w:t>Serverkonfiguration</w:t>
-      </w:r>
-    </w:p>
-    <w:p>
-      <w:pPr>
-        <w:pStyle w:val="Listenabsatz"/>
-        <w:numPr>
-          <w:ilvl w:val="2"/>
-          <w:numId w:val="1"/>
-        </w:numPr>
-        <w:rPr>
-          <w:b/>
-          <w:sz w:val="28"/>
-          <w:szCs w:val="28"/>
-        </w:rPr>
-      </w:pPr>
-      <w:r>
-        <w:rPr>
-          <w:b/>
-          <w:sz w:val="28"/>
-          <w:szCs w:val="28"/>
-        </w:rPr>
-        <w:t>Clientinstallation</w:t>
-      </w:r>
-    </w:p>
-    <w:p>
-      <w:pPr>
-        <w:pStyle w:val="Listenabsatz"/>
-        <w:numPr>
-          <w:ilvl w:val="2"/>
-          <w:numId w:val="1"/>
-        </w:numPr>
-        <w:rPr>
-          <w:b/>
-          <w:sz w:val="28"/>
-          <w:szCs w:val="28"/>
-        </w:rPr>
-      </w:pPr>
-      <w:r>
-        <w:rPr>
-          <w:b/>
-          <w:sz w:val="28"/>
-          <w:szCs w:val="28"/>
-        </w:rPr>
-        <w:t>Clientkonfiguration</w:t>
-      </w:r>
-    </w:p>
-    <w:p>
-      <w:pPr>
-        <w:pStyle w:val="Listenabsatz"/>
-        <w:numPr>
-          <w:ilvl w:val="1"/>
-          <w:numId w:val="1"/>
-        </w:numPr>
-        <w:rPr>
-          <w:b/>
-          <w:sz w:val="28"/>
-          <w:szCs w:val="28"/>
-        </w:rPr>
-      </w:pPr>
-      <w:r>
-        <w:rPr>
-          <w:b/>
-          <w:sz w:val="28"/>
-          <w:szCs w:val="28"/>
-        </w:rPr>
-        <w:t>Test</w:t>
-      </w:r>
-    </w:p>
-    <w:p>
-      <w:pPr>
-        <w:pStyle w:val="Listenabsatz"/>
-        <w:numPr>
-          <w:ilvl w:val="1"/>
-          <w:numId w:val="1"/>
-        </w:numPr>
-        <w:rPr>
-          <w:b/>
-          <w:sz w:val="28"/>
-          <w:szCs w:val="28"/>
-        </w:rPr>
-      </w:pPr>
-      <w:r>
-        <w:rPr>
-          <w:b/>
-          <w:sz w:val="28"/>
-          <w:szCs w:val="28"/>
-        </w:rPr>
-        <w:t>Übergabe</w:t>
-      </w:r>
-    </w:p>
-    <w:p>
-      <w:pPr>
-        <w:pStyle w:val="Listenabsatz"/>
-        <w:numPr>
-          <w:ilvl w:val="1"/>
-          <w:numId w:val="1"/>
-        </w:numPr>
-        <w:rPr>
-          <w:b/>
-          <w:sz w:val="28"/>
-          <w:szCs w:val="28"/>
-        </w:rPr>
-      </w:pPr>
-      <w:r>
-        <w:rPr>
-          <w:b/>
-          <w:sz w:val="28"/>
-          <w:szCs w:val="28"/>
-        </w:rPr>
-        <w:t>Dokumentation des Projekts</w:t>
-      </w:r>
-    </w:p>
-    <w:p>
-      <w:pPr>
-        <w:pStyle w:val="Listenabsatz"/>
-        <w:numPr>
-          <w:ilvl w:val="0"/>
-          <w:numId w:val="1"/>
-        </w:numPr>
-        <w:rPr>
-          <w:b/>
-          <w:sz w:val="28"/>
-          <w:szCs w:val="28"/>
-        </w:rPr>
-      </w:pPr>
-      <w:r>
-        <w:rPr>
-          <w:b/>
-          <w:sz w:val="28"/>
-          <w:szCs w:val="28"/>
-        </w:rPr>
-        <w:t>Projektreflexion</w:t>
-      </w:r>
-    </w:p>
-    <w:p>
-      <w:pPr>
-        <w:pStyle w:val="Listenabsatz"/>
-        <w:numPr>
-          <w:ilvl w:val="1"/>
-          <w:numId w:val="1"/>
-        </w:numPr>
-        <w:rPr>
-          <w:b/>
-          <w:sz w:val="28"/>
-          <w:szCs w:val="28"/>
-        </w:rPr>
-      </w:pPr>
-      <w:r>
-        <w:rPr>
-          <w:b/>
-          <w:sz w:val="28"/>
-          <w:szCs w:val="28"/>
-        </w:rPr>
-        <w:t xml:space="preserve">SOLL – IST </w:t>
-      </w:r>
-      <w:r>
-        <w:rPr>
-          <w:b/>
-          <w:sz w:val="28"/>
-          <w:szCs w:val="28"/>
-        </w:rPr>
-        <w:t>–</w:t>
-      </w:r>
-      <w:r>
-        <w:rPr>
-          <w:b/>
-          <w:sz w:val="28"/>
-          <w:szCs w:val="28"/>
-        </w:rPr>
-        <w:t xml:space="preserve"> Vergleich</w:t>
-      </w:r>
-    </w:p>
-    <w:p>
-      <w:pPr>
-        <w:pStyle w:val="Listenabsatz"/>
-        <w:numPr>
-          <w:ilvl w:val="1"/>
-          <w:numId w:val="1"/>
-        </w:numPr>
-        <w:rPr>
-          <w:b/>
-          <w:sz w:val="28"/>
-          <w:szCs w:val="28"/>
-        </w:rPr>
-      </w:pPr>
-      <w:r>
-        <w:rPr>
-          <w:b/>
-          <w:sz w:val="28"/>
-          <w:szCs w:val="28"/>
-        </w:rPr>
-        <w:t>Projektkosten</w:t>
-      </w:r>
-    </w:p>
-    <w:p>
-      <w:pPr>
-        <w:pStyle w:val="Listenabsatz"/>
-        <w:numPr>
-          <w:ilvl w:val="1"/>
-          <w:numId w:val="1"/>
-        </w:numPr>
-        <w:rPr>
-          <w:b/>
-          <w:sz w:val="28"/>
-          <w:szCs w:val="28"/>
-        </w:rPr>
-      </w:pPr>
-      <w:r>
-        <w:rPr>
-          <w:b/>
-          <w:sz w:val="28"/>
-          <w:szCs w:val="28"/>
-        </w:rPr>
-        <w:t>Kosten – Nutzen – Analyse</w:t>
-      </w:r>
-    </w:p>
-    <w:p>
-      <w:pPr>
-        <w:pStyle w:val="Listenabsatz"/>
-        <w:numPr>
-          <w:ilvl w:val="0"/>
-          <w:numId w:val="1"/>
-        </w:numPr>
-        <w:rPr>
-          <w:b/>
-          <w:sz w:val="28"/>
-          <w:szCs w:val="28"/>
-        </w:rPr>
-      </w:pPr>
-      <w:r>
-        <w:rPr>
-          <w:b/>
-          <w:sz w:val="28"/>
-          <w:szCs w:val="28"/>
-        </w:rPr>
-        <w:t>Anhang</w:t>
-      </w:r>
-    </w:p>
-    <w:p>
-      <w:pPr>
-        <w:pStyle w:val="Listenabsatz"/>
-        <w:numPr>
-          <w:ilvl w:val="1"/>
-          <w:numId w:val="1"/>
-        </w:numPr>
-        <w:rPr>
-          <w:b/>
-          <w:sz w:val="28"/>
-          <w:szCs w:val="28"/>
-        </w:rPr>
-      </w:pPr>
-      <w:r>
-        <w:rPr>
-          <w:b/>
-          <w:sz w:val="28"/>
-          <w:szCs w:val="28"/>
-        </w:rPr>
-        <w:t>Fremdwortverzeichnis</w:t>
-      </w:r>
-    </w:p>
-    <w:p>
-      <w:pPr>
-        <w:pStyle w:val="Listenabsatz"/>
-        <w:numPr>
-          <w:ilvl w:val="1"/>
-          <w:numId w:val="1"/>
-        </w:numPr>
-        <w:rPr>
-          <w:b/>
-          <w:sz w:val="28"/>
-          <w:szCs w:val="28"/>
-        </w:rPr>
-      </w:pPr>
-      <w:r>
-        <w:rPr>
-          <w:b/>
-          <w:sz w:val="28"/>
-          <w:szCs w:val="28"/>
-        </w:rPr>
-        <w:t>Abkürzungsverzeichnis</w:t>
-      </w:r>
-    </w:p>
-    <w:p>
-      <w:pPr>
-        <w:pStyle w:val="Listenabsatz"/>
-        <w:numPr>
-          <w:ilvl w:val="1"/>
-          <w:numId w:val="1"/>
-        </w:numPr>
-        <w:rPr>
-          <w:b/>
-          <w:sz w:val="28"/>
-          <w:szCs w:val="28"/>
-        </w:rPr>
-      </w:pPr>
-      <w:r>
-        <w:rPr>
-          <w:b/>
-          <w:sz w:val="28"/>
-          <w:szCs w:val="28"/>
-        </w:rPr>
-        <w:t>Abbildungsverzeichnis</w:t>
-      </w:r>
-    </w:p>
-    <w:p>
-      <w:pPr>
-        <w:pStyle w:val="Listenabsatz"/>
-        <w:numPr>
-          <w:ilvl w:val="1"/>
-          <w:numId w:val="1"/>
-        </w:numPr>
-        <w:rPr>
-          <w:b/>
-          <w:sz w:val="28"/>
-          <w:szCs w:val="28"/>
-        </w:rPr>
-      </w:pPr>
-      <w:r>
-        <w:rPr>
-          <w:b/>
-          <w:sz w:val="28"/>
-          <w:szCs w:val="28"/>
-        </w:rPr>
-        <w:t>Literaturquellen</w:t>
-      </w:r>
-    </w:p>
-    <w:p>
-      <w:pPr>
-        <w:pStyle w:val="Listenabsatz"/>
-        <w:ind w:left="420"/>
-        <w:rPr>
-          <w:szCs w:val="28"/>
-        </w:rPr>
-      </w:pPr>
-      <w:hyperlink r:id="rId6" w:history="1">
-        <w:r>
-          <w:rPr>
-            <w:rStyle w:val="Hyperlink"/>
-            <w:szCs w:val="28"/>
-          </w:rPr>
-          <w:t>www.3cx.de</w:t>
-        </w:r>
-      </w:hyperlink>
-    </w:p>
-    <w:p>
-      <w:pPr>
-        <w:pStyle w:val="Listenabsatz"/>
-        <w:ind w:left="420"/>
-        <w:rPr>
-          <w:szCs w:val="28"/>
-        </w:rPr>
-      </w:pPr>
-      <w:hyperlink r:id="rId7" w:history="1">
-        <w:r>
-          <w:rPr>
-            <w:rStyle w:val="Hyperlink"/>
-            <w:szCs w:val="28"/>
-          </w:rPr>
-          <w:t>www.3cx.de/forum</w:t>
-        </w:r>
-      </w:hyperlink>
-    </w:p>
-    <w:p>
-      <w:pPr>
-        <w:pStyle w:val="Listenabsatz"/>
-        <w:ind w:left="420"/>
-        <w:rPr>
-          <w:szCs w:val="28"/>
-        </w:rPr>
-      </w:pPr>
-    </w:p>
-    <w:p>
-      <w:pPr>
-        <w:pStyle w:val="Listenabsatz"/>
-        <w:numPr>
-          <w:ilvl w:val="0"/>
-          <w:numId w:val="1"/>
-        </w:numPr>
-        <w:rPr>
-          <w:b/>
-          <w:sz w:val="28"/>
-          <w:szCs w:val="28"/>
-        </w:rPr>
-      </w:pPr>
-      <w:r>
-        <w:rPr>
-          <w:b/>
-          <w:sz w:val="28"/>
-          <w:szCs w:val="28"/>
-        </w:rPr>
-        <w:t>Anlagenverzeichnis</w:t>
-      </w:r>
-    </w:p>
-    <w:p>
-      <w:pPr>
-        <w:rPr>
-          <w:b/>
-          <w:sz w:val="28"/>
-          <w:szCs w:val="28"/>
-        </w:rPr>
-      </w:pPr>
-    </w:p>
-    <w:p>
-      <w:pPr>
-        <w:rPr>
-          <w:b/>
-          <w:sz w:val="28"/>
-          <w:szCs w:val="28"/>
-        </w:rPr>
-      </w:pPr>
-    </w:p>
-    <w:p>
-      <w:pPr>
-        <w:rPr>
-          <w:b/>
-          <w:sz w:val="28"/>
-          <w:szCs w:val="28"/>
-        </w:rPr>
-      </w:pPr>
-      <w:r>
-        <w:rPr>
-          <w:b/>
-          <w:sz w:val="28"/>
-          <w:szCs w:val="28"/>
-        </w:rPr>
-        <w:br w:type="page"/>
-      </w:r>
-      <w:r>
-        <w:rPr>
-          <w:b/>
-          <w:sz w:val="28"/>
-          <w:szCs w:val="28"/>
-        </w:rPr>
-        <w:lastRenderedPageBreak/>
+          <w:sz w:val="24"/>
+          <w:szCs w:val="24"/>
+        </w:rPr>
         <w:br/>
       </w:r>
     </w:p>

</xml_diff>